<commit_message>
Updated Required Parameter when Adding
</commit_message>
<xml_diff>
--- a/README.docx
+++ b/README.docx
@@ -36,15 +36,7 @@
         </w:numPr>
       </w:pPr>
       <w:r>
-        <w:t xml:space="preserve">Download the project ZIP archive from </w:t>
-      </w:r>
-      <w:proofErr w:type="spellStart"/>
-      <w:r>
-        <w:t>github</w:t>
-      </w:r>
-      <w:proofErr w:type="spellEnd"/>
-      <w:r>
-        <w:t xml:space="preserve"> ( </w:t>
+        <w:t xml:space="preserve">Download the project ZIP archive from github ( </w:t>
       </w:r>
       <w:hyperlink r:id="rId5" w:history="1">
         <w:r>
@@ -79,25 +71,7 @@
         </w:numPr>
       </w:pPr>
       <w:r>
-        <w:t>Edit the file ‘</w:t>
-      </w:r>
-      <w:proofErr w:type="spellStart"/>
-      <w:proofErr w:type="gramStart"/>
-      <w:r>
-        <w:t>application.properties</w:t>
-      </w:r>
-      <w:proofErr w:type="spellEnd"/>
-      <w:proofErr w:type="gramEnd"/>
-      <w:r>
-        <w:t>’ and replace the two &lt;</w:t>
-      </w:r>
-      <w:proofErr w:type="spellStart"/>
-      <w:r>
-        <w:t>placeholderText</w:t>
-      </w:r>
-      <w:proofErr w:type="spellEnd"/>
-      <w:r>
-        <w:t>&gt; with the appropriate values from your Google OAuth2 Client ID</w:t>
+        <w:t>Edit the file ‘application.properties’ and replace the two &lt;placeholderText&gt; with the appropriate values from your Google OAuth2 Client ID</w:t>
       </w:r>
     </w:p>
     <w:p>
@@ -147,23 +121,7 @@
         </w:numPr>
       </w:pPr>
       <w:r>
-        <w:t>Run the application via ‘</w:t>
-      </w:r>
-      <w:proofErr w:type="spellStart"/>
-      <w:r>
-        <w:t>docker</w:t>
-      </w:r>
-      <w:proofErr w:type="spellEnd"/>
-      <w:r>
-        <w:t xml:space="preserve"> compose up’. The </w:t>
-      </w:r>
-      <w:proofErr w:type="spellStart"/>
-      <w:r>
-        <w:t>docker-compose.yml</w:t>
-      </w:r>
-      <w:proofErr w:type="spellEnd"/>
-      <w:r>
-        <w:t xml:space="preserve"> file is located in the application root directory.</w:t>
+        <w:t>Run the application via ‘docker compose up’. The docker-compose.yml file is located in the application root directory.</w:t>
       </w:r>
     </w:p>
     <w:p/>
@@ -201,17 +159,7 @@
         </w:numPr>
       </w:pPr>
       <w:r>
-        <w:t xml:space="preserve">Retrieve a Google Account token using the client id and secret as configured in </w:t>
-      </w:r>
-      <w:proofErr w:type="spellStart"/>
-      <w:proofErr w:type="gramStart"/>
-      <w:r>
-        <w:t>application.properties</w:t>
-      </w:r>
-      <w:proofErr w:type="spellEnd"/>
-      <w:proofErr w:type="gramEnd"/>
-      <w:r>
-        <w:t>.</w:t>
+        <w:t>Retrieve a Google Account token using the client id and secret as configured in application.properties.</w:t>
       </w:r>
     </w:p>
     <w:p>
@@ -231,6 +179,9 @@
         <w:pStyle w:val="ListParagraph"/>
       </w:pPr>
       <w:r>
+        <w:rPr>
+          <w:noProof/>
+        </w:rPr>
         <w:drawing>
           <wp:inline distT="0" distB="0" distL="0" distR="0" wp14:anchorId="38A26F67" wp14:editId="2AD88CC3">
             <wp:extent cx="5731510" cy="961390"/>
@@ -276,8 +227,6 @@
       <w:r>
         <w:t>Figure 1: Sample Bearer token on request header via Postman.</w:t>
       </w:r>
-      <w:bookmarkStart w:id="0" w:name="_GoBack"/>
-      <w:bookmarkEnd w:id="0"/>
     </w:p>
     <w:p>
       <w:pPr>
@@ -342,21 +291,7 @@
         <w:rPr>
           <w:b/>
         </w:rPr>
-        <w:t xml:space="preserve">Add </w:t>
-      </w:r>
-      <w:proofErr w:type="spellStart"/>
-      <w:r>
-        <w:rPr>
-          <w:b/>
-        </w:rPr>
-        <w:t>Todo</w:t>
-      </w:r>
-      <w:proofErr w:type="spellEnd"/>
-      <w:r>
-        <w:rPr>
-          <w:b/>
-        </w:rPr>
-        <w:t xml:space="preserve"> Entry</w:t>
+        <w:t>Add Todo Entry</w:t>
       </w:r>
     </w:p>
     <w:p>
@@ -377,23 +312,7 @@
         <w:pStyle w:val="ListParagraph"/>
       </w:pPr>
       <w:r>
-        <w:t>Path: /</w:t>
-      </w:r>
-      <w:proofErr w:type="spellStart"/>
-      <w:r>
-        <w:t>api</w:t>
-      </w:r>
-      <w:proofErr w:type="spellEnd"/>
-      <w:r>
-        <w:t>/</w:t>
-      </w:r>
-      <w:proofErr w:type="spellStart"/>
-      <w:r>
-        <w:t>todo</w:t>
-      </w:r>
-      <w:proofErr w:type="spellEnd"/>
-      <w:r>
-        <w:t>/add</w:t>
+        <w:t>Path: /api/todo/add</w:t>
       </w:r>
     </w:p>
     <w:p>
@@ -402,6 +321,361 @@
       </w:pPr>
       <w:r>
         <w:t>JSON Request Parameters:</w:t>
+      </w:r>
+    </w:p>
+    <w:tbl>
+      <w:tblPr>
+        <w:tblStyle w:val="TableGrid"/>
+        <w:tblW w:w="0" w:type="auto"/>
+        <w:tblInd w:w="720" w:type="dxa"/>
+        <w:tblLook w:val="04A0" w:firstRow="1" w:lastRow="0" w:firstColumn="1" w:lastColumn="0" w:noHBand="0" w:noVBand="1"/>
+      </w:tblPr>
+      <w:tblGrid>
+        <w:gridCol w:w="1730"/>
+        <w:gridCol w:w="1083"/>
+        <w:gridCol w:w="1048"/>
+        <w:gridCol w:w="4435"/>
+      </w:tblGrid>
+      <w:tr>
+        <w:tc>
+          <w:tcPr>
+            <w:tcW w:w="1736" w:type="dxa"/>
+            <w:shd w:val="clear" w:color="auto" w:fill="DEEAF6" w:themeFill="accent1" w:themeFillTint="33"/>
+          </w:tcPr>
+          <w:p>
+            <w:pPr>
+              <w:pStyle w:val="ListParagraph"/>
+              <w:ind w:left="0"/>
+              <w:rPr>
+                <w:b/>
+              </w:rPr>
+            </w:pPr>
+            <w:r>
+              <w:rPr>
+                <w:b/>
+              </w:rPr>
+              <w:t>Name</w:t>
+            </w:r>
+          </w:p>
+        </w:tc>
+        <w:tc>
+          <w:tcPr>
+            <w:tcW w:w="1083" w:type="dxa"/>
+            <w:shd w:val="clear" w:color="auto" w:fill="DEEAF6" w:themeFill="accent1" w:themeFillTint="33"/>
+          </w:tcPr>
+          <w:p>
+            <w:pPr>
+              <w:pStyle w:val="ListParagraph"/>
+              <w:ind w:left="0"/>
+              <w:rPr>
+                <w:b/>
+              </w:rPr>
+            </w:pPr>
+            <w:r>
+              <w:rPr>
+                <w:b/>
+              </w:rPr>
+              <w:t>Type</w:t>
+            </w:r>
+          </w:p>
+        </w:tc>
+        <w:tc>
+          <w:tcPr>
+            <w:tcW w:w="992" w:type="dxa"/>
+            <w:shd w:val="clear" w:color="auto" w:fill="DEEAF6" w:themeFill="accent1" w:themeFillTint="33"/>
+          </w:tcPr>
+          <w:p>
+            <w:pPr>
+              <w:pStyle w:val="ListParagraph"/>
+              <w:ind w:left="0"/>
+              <w:rPr>
+                <w:b/>
+              </w:rPr>
+            </w:pPr>
+            <w:r>
+              <w:rPr>
+                <w:b/>
+              </w:rPr>
+              <w:t>Required</w:t>
+            </w:r>
+          </w:p>
+        </w:tc>
+        <w:tc>
+          <w:tcPr>
+            <w:tcW w:w="4485" w:type="dxa"/>
+            <w:shd w:val="clear" w:color="auto" w:fill="DEEAF6" w:themeFill="accent1" w:themeFillTint="33"/>
+          </w:tcPr>
+          <w:p>
+            <w:pPr>
+              <w:pStyle w:val="ListParagraph"/>
+              <w:ind w:left="0"/>
+              <w:rPr>
+                <w:b/>
+              </w:rPr>
+            </w:pPr>
+            <w:r>
+              <w:rPr>
+                <w:b/>
+              </w:rPr>
+              <w:t>Description</w:t>
+            </w:r>
+          </w:p>
+        </w:tc>
+      </w:tr>
+      <w:tr>
+        <w:tc>
+          <w:tcPr>
+            <w:tcW w:w="1736" w:type="dxa"/>
+          </w:tcPr>
+          <w:p>
+            <w:pPr>
+              <w:pStyle w:val="ListParagraph"/>
+              <w:ind w:left="0"/>
+            </w:pPr>
+            <w:r>
+              <w:t>name</w:t>
+            </w:r>
+          </w:p>
+        </w:tc>
+        <w:tc>
+          <w:tcPr>
+            <w:tcW w:w="1083" w:type="dxa"/>
+          </w:tcPr>
+          <w:p>
+            <w:pPr>
+              <w:pStyle w:val="ListParagraph"/>
+              <w:ind w:left="0"/>
+            </w:pPr>
+            <w:r>
+              <w:t>String</w:t>
+            </w:r>
+          </w:p>
+        </w:tc>
+        <w:tc>
+          <w:tcPr>
+            <w:tcW w:w="992" w:type="dxa"/>
+          </w:tcPr>
+          <w:p>
+            <w:pPr>
+              <w:pStyle w:val="ListParagraph"/>
+              <w:ind w:left="0"/>
+              <w:jc w:val="center"/>
+            </w:pPr>
+            <w:r>
+              <w:t>Y</w:t>
+            </w:r>
+          </w:p>
+        </w:tc>
+        <w:tc>
+          <w:tcPr>
+            <w:tcW w:w="4485" w:type="dxa"/>
+          </w:tcPr>
+          <w:p>
+            <w:pPr>
+              <w:pStyle w:val="ListParagraph"/>
+              <w:ind w:left="0"/>
+            </w:pPr>
+          </w:p>
+        </w:tc>
+      </w:tr>
+      <w:tr>
+        <w:tc>
+          <w:tcPr>
+            <w:tcW w:w="1736" w:type="dxa"/>
+          </w:tcPr>
+          <w:p>
+            <w:pPr>
+              <w:pStyle w:val="ListParagraph"/>
+              <w:ind w:left="0"/>
+            </w:pPr>
+            <w:r>
+              <w:t>description</w:t>
+            </w:r>
+          </w:p>
+        </w:tc>
+        <w:tc>
+          <w:tcPr>
+            <w:tcW w:w="1083" w:type="dxa"/>
+          </w:tcPr>
+          <w:p>
+            <w:pPr>
+              <w:pStyle w:val="ListParagraph"/>
+              <w:ind w:left="0"/>
+            </w:pPr>
+            <w:r>
+              <w:t>String</w:t>
+            </w:r>
+          </w:p>
+        </w:tc>
+        <w:tc>
+          <w:tcPr>
+            <w:tcW w:w="992" w:type="dxa"/>
+          </w:tcPr>
+          <w:p>
+            <w:pPr>
+              <w:pStyle w:val="ListParagraph"/>
+              <w:ind w:left="0"/>
+              <w:jc w:val="center"/>
+            </w:pPr>
+            <w:r>
+              <w:t>N</w:t>
+            </w:r>
+          </w:p>
+        </w:tc>
+        <w:tc>
+          <w:tcPr>
+            <w:tcW w:w="4485" w:type="dxa"/>
+          </w:tcPr>
+          <w:p>
+            <w:pPr>
+              <w:pStyle w:val="ListParagraph"/>
+              <w:ind w:left="0"/>
+            </w:pPr>
+          </w:p>
+        </w:tc>
+      </w:tr>
+      <w:tr>
+        <w:tc>
+          <w:tcPr>
+            <w:tcW w:w="1736" w:type="dxa"/>
+          </w:tcPr>
+          <w:p>
+            <w:pPr>
+              <w:pStyle w:val="ListParagraph"/>
+              <w:ind w:left="0"/>
+            </w:pPr>
+            <w:r>
+              <w:t>status</w:t>
+            </w:r>
+          </w:p>
+        </w:tc>
+        <w:tc>
+          <w:tcPr>
+            <w:tcW w:w="1083" w:type="dxa"/>
+          </w:tcPr>
+          <w:p>
+            <w:pPr>
+              <w:pStyle w:val="ListParagraph"/>
+              <w:ind w:left="0"/>
+            </w:pPr>
+            <w:r>
+              <w:t>Enum</w:t>
+            </w:r>
+          </w:p>
+        </w:tc>
+        <w:tc>
+          <w:tcPr>
+            <w:tcW w:w="992" w:type="dxa"/>
+          </w:tcPr>
+          <w:p>
+            <w:pPr>
+              <w:pStyle w:val="ListParagraph"/>
+              <w:ind w:left="0"/>
+              <w:jc w:val="center"/>
+            </w:pPr>
+            <w:r>
+              <w:t>Y</w:t>
+            </w:r>
+          </w:p>
+        </w:tc>
+        <w:tc>
+          <w:tcPr>
+            <w:tcW w:w="4485" w:type="dxa"/>
+          </w:tcPr>
+          <w:p>
+            <w:pPr>
+              <w:pStyle w:val="ListParagraph"/>
+              <w:ind w:left="0"/>
+            </w:pPr>
+            <w:r>
+              <w:t>COMPLETE, INCOMPLETE</w:t>
+            </w:r>
+          </w:p>
+        </w:tc>
+      </w:tr>
+      <w:tr>
+        <w:tc>
+          <w:tcPr>
+            <w:tcW w:w="1736" w:type="dxa"/>
+          </w:tcPr>
+          <w:p>
+            <w:pPr>
+              <w:pStyle w:val="ListParagraph"/>
+              <w:ind w:left="0"/>
+            </w:pPr>
+            <w:r>
+              <w:t>performDate</w:t>
+            </w:r>
+          </w:p>
+        </w:tc>
+        <w:tc>
+          <w:tcPr>
+            <w:tcW w:w="1083" w:type="dxa"/>
+          </w:tcPr>
+          <w:p>
+            <w:pPr>
+              <w:pStyle w:val="ListParagraph"/>
+              <w:ind w:left="0"/>
+            </w:pPr>
+            <w:r>
+              <w:t>DateTime</w:t>
+            </w:r>
+          </w:p>
+        </w:tc>
+        <w:tc>
+          <w:tcPr>
+            <w:tcW w:w="992" w:type="dxa"/>
+          </w:tcPr>
+          <w:p>
+            <w:pPr>
+              <w:pStyle w:val="ListParagraph"/>
+              <w:ind w:left="0"/>
+              <w:jc w:val="center"/>
+            </w:pPr>
+            <w:r>
+              <w:t>N</w:t>
+            </w:r>
+            <w:bookmarkStart w:id="0" w:name="_GoBack"/>
+            <w:bookmarkEnd w:id="0"/>
+          </w:p>
+        </w:tc>
+        <w:tc>
+          <w:tcPr>
+            <w:tcW w:w="4485" w:type="dxa"/>
+          </w:tcPr>
+          <w:p>
+            <w:pPr>
+              <w:pStyle w:val="ListParagraph"/>
+              <w:ind w:left="0"/>
+            </w:pPr>
+            <w:r>
+              <w:t>Format: YYYY-MM-DDTHH:MM:SS</w:t>
+            </w:r>
+          </w:p>
+          <w:p>
+            <w:pPr>
+              <w:pStyle w:val="ListParagraph"/>
+              <w:ind w:left="0"/>
+            </w:pPr>
+            <w:r>
+              <w:t>E.g. “2022-10-28T14:30:00”</w:t>
+            </w:r>
+          </w:p>
+        </w:tc>
+      </w:tr>
+    </w:tbl>
+    <w:p>
+      <w:pPr>
+        <w:pStyle w:val="ListParagraph"/>
+      </w:pPr>
+    </w:p>
+    <w:p>
+      <w:pPr>
+        <w:pStyle w:val="ListParagraph"/>
+      </w:pPr>
+      <w:r>
+        <w:lastRenderedPageBreak/>
+        <w:t>JSON Response Parameters:</w:t>
       </w:r>
     </w:p>
     <w:tbl>
@@ -492,7 +766,7 @@
               <w:ind w:left="0"/>
             </w:pPr>
             <w:r>
-              <w:t>name</w:t>
+              <w:t>id</w:t>
             </w:r>
           </w:p>
         </w:tc>
@@ -506,7 +780,7 @@
               <w:ind w:left="0"/>
             </w:pPr>
             <w:r>
-              <w:t>String</w:t>
+              <w:t>Long</w:t>
             </w:r>
           </w:p>
         </w:tc>
@@ -533,7 +807,7 @@
               <w:ind w:left="0"/>
             </w:pPr>
             <w:r>
-              <w:t>description</w:t>
+              <w:t>name</w:t>
             </w:r>
           </w:p>
         </w:tc>
@@ -574,7 +848,7 @@
               <w:ind w:left="0"/>
             </w:pPr>
             <w:r>
-              <w:t>status</w:t>
+              <w:t>description</w:t>
             </w:r>
           </w:p>
         </w:tc>
@@ -587,11 +861,9 @@
               <w:pStyle w:val="ListParagraph"/>
               <w:ind w:left="0"/>
             </w:pPr>
-            <w:proofErr w:type="spellStart"/>
-            <w:r>
-              <w:t>Enum</w:t>
-            </w:r>
-            <w:proofErr w:type="spellEnd"/>
+            <w:r>
+              <w:t>String</w:t>
+            </w:r>
           </w:p>
         </w:tc>
         <w:tc>
@@ -603,9 +875,6 @@
               <w:pStyle w:val="ListParagraph"/>
               <w:ind w:left="0"/>
             </w:pPr>
-            <w:r>
-              <w:t>COMPLETE, INCOMPLETE</w:t>
-            </w:r>
           </w:p>
         </w:tc>
       </w:tr>
@@ -619,11 +888,9 @@
               <w:pStyle w:val="ListParagraph"/>
               <w:ind w:left="0"/>
             </w:pPr>
-            <w:proofErr w:type="spellStart"/>
-            <w:r>
-              <w:t>performDate</w:t>
-            </w:r>
-            <w:proofErr w:type="spellEnd"/>
+            <w:r>
+              <w:t>status</w:t>
+            </w:r>
           </w:p>
         </w:tc>
         <w:tc>
@@ -635,11 +902,9 @@
               <w:pStyle w:val="ListParagraph"/>
               <w:ind w:left="0"/>
             </w:pPr>
-            <w:proofErr w:type="spellStart"/>
-            <w:r>
-              <w:t>DateTime</w:t>
-            </w:r>
-            <w:proofErr w:type="spellEnd"/>
+            <w:r>
+              <w:t>Enum</w:t>
+            </w:r>
           </w:p>
         </w:tc>
         <w:tc>
@@ -652,119 +917,7 @@
               <w:ind w:left="0"/>
             </w:pPr>
             <w:r>
-              <w:t>Format: YYYY-MM-DDTHH:</w:t>
-            </w:r>
-            <w:proofErr w:type="gramStart"/>
-            <w:r>
-              <w:t>MM:SS</w:t>
-            </w:r>
-            <w:proofErr w:type="gramEnd"/>
-          </w:p>
-          <w:p>
-            <w:pPr>
-              <w:pStyle w:val="ListParagraph"/>
-              <w:ind w:left="0"/>
-            </w:pPr>
-            <w:r>
-              <w:t>E.g. “2022-10-28T14:30:00”</w:t>
-            </w:r>
-          </w:p>
-        </w:tc>
-      </w:tr>
-    </w:tbl>
-    <w:p>
-      <w:pPr>
-        <w:pStyle w:val="ListParagraph"/>
-      </w:pPr>
-    </w:p>
-    <w:p>
-      <w:pPr>
-        <w:pStyle w:val="ListParagraph"/>
-      </w:pPr>
-      <w:r>
-        <w:lastRenderedPageBreak/>
-        <w:t xml:space="preserve">JSON </w:t>
-      </w:r>
-      <w:r>
-        <w:t>Response</w:t>
-      </w:r>
-      <w:r>
-        <w:t xml:space="preserve"> Parameters:</w:t>
-      </w:r>
-    </w:p>
-    <w:tbl>
-      <w:tblPr>
-        <w:tblStyle w:val="TableGrid"/>
-        <w:tblW w:w="0" w:type="auto"/>
-        <w:tblInd w:w="720" w:type="dxa"/>
-        <w:tblLook w:val="04A0" w:firstRow="1" w:lastRow="0" w:firstColumn="1" w:lastColumn="0" w:noHBand="0" w:noVBand="1"/>
-      </w:tblPr>
-      <w:tblGrid>
-        <w:gridCol w:w="2110"/>
-        <w:gridCol w:w="1985"/>
-        <w:gridCol w:w="4201"/>
-      </w:tblGrid>
-      <w:tr>
-        <w:tc>
-          <w:tcPr>
-            <w:tcW w:w="2110" w:type="dxa"/>
-            <w:shd w:val="clear" w:color="auto" w:fill="DEEAF6" w:themeFill="accent1" w:themeFillTint="33"/>
-          </w:tcPr>
-          <w:p>
-            <w:pPr>
-              <w:pStyle w:val="ListParagraph"/>
-              <w:ind w:left="0"/>
-              <w:rPr>
-                <w:b/>
-              </w:rPr>
-            </w:pPr>
-            <w:r>
-              <w:rPr>
-                <w:b/>
-              </w:rPr>
-              <w:t>Name</w:t>
-            </w:r>
-          </w:p>
-        </w:tc>
-        <w:tc>
-          <w:tcPr>
-            <w:tcW w:w="1985" w:type="dxa"/>
-            <w:shd w:val="clear" w:color="auto" w:fill="DEEAF6" w:themeFill="accent1" w:themeFillTint="33"/>
-          </w:tcPr>
-          <w:p>
-            <w:pPr>
-              <w:pStyle w:val="ListParagraph"/>
-              <w:ind w:left="0"/>
-              <w:rPr>
-                <w:b/>
-              </w:rPr>
-            </w:pPr>
-            <w:r>
-              <w:rPr>
-                <w:b/>
-              </w:rPr>
-              <w:t>Type</w:t>
-            </w:r>
-          </w:p>
-        </w:tc>
-        <w:tc>
-          <w:tcPr>
-            <w:tcW w:w="4201" w:type="dxa"/>
-            <w:shd w:val="clear" w:color="auto" w:fill="DEEAF6" w:themeFill="accent1" w:themeFillTint="33"/>
-          </w:tcPr>
-          <w:p>
-            <w:pPr>
-              <w:pStyle w:val="ListParagraph"/>
-              <w:ind w:left="0"/>
-              <w:rPr>
-                <w:b/>
-              </w:rPr>
-            </w:pPr>
-            <w:r>
-              <w:rPr>
-                <w:b/>
-              </w:rPr>
-              <w:t>Description</w:t>
+              <w:t>COMPLETE, INCOMPLETE</w:t>
             </w:r>
           </w:p>
         </w:tc>
@@ -780,7 +933,7 @@
               <w:ind w:left="0"/>
             </w:pPr>
             <w:r>
-              <w:t>id</w:t>
+              <w:t>performDate</w:t>
             </w:r>
           </w:p>
         </w:tc>
@@ -794,7 +947,7 @@
               <w:ind w:left="0"/>
             </w:pPr>
             <w:r>
-              <w:t>Long</w:t>
+              <w:t>DateTime</w:t>
             </w:r>
           </w:p>
         </w:tc>
@@ -807,6 +960,18 @@
               <w:pStyle w:val="ListParagraph"/>
               <w:ind w:left="0"/>
             </w:pPr>
+            <w:r>
+              <w:t>Format: YYYY-MM-DDTHH:MM:SS</w:t>
+            </w:r>
+          </w:p>
+          <w:p>
+            <w:pPr>
+              <w:pStyle w:val="ListParagraph"/>
+              <w:ind w:left="0"/>
+            </w:pPr>
+            <w:r>
+              <w:t>E.g. “2022-10-28T14:30:00”</w:t>
+            </w:r>
           </w:p>
         </w:tc>
       </w:tr>
@@ -821,7 +986,7 @@
               <w:ind w:left="0"/>
             </w:pPr>
             <w:r>
-              <w:t>name</w:t>
+              <w:t>insertDate</w:t>
             </w:r>
           </w:p>
         </w:tc>
@@ -835,202 +1000,8 @@
               <w:ind w:left="0"/>
             </w:pPr>
             <w:r>
-              <w:t>String</w:t>
-            </w:r>
-          </w:p>
-        </w:tc>
-        <w:tc>
-          <w:tcPr>
-            <w:tcW w:w="4201" w:type="dxa"/>
-          </w:tcPr>
-          <w:p>
-            <w:pPr>
-              <w:pStyle w:val="ListParagraph"/>
-              <w:ind w:left="0"/>
-            </w:pPr>
-          </w:p>
-        </w:tc>
-      </w:tr>
-      <w:tr>
-        <w:tc>
-          <w:tcPr>
-            <w:tcW w:w="2110" w:type="dxa"/>
-          </w:tcPr>
-          <w:p>
-            <w:pPr>
-              <w:pStyle w:val="ListParagraph"/>
-              <w:ind w:left="0"/>
-            </w:pPr>
-            <w:r>
-              <w:t>description</w:t>
-            </w:r>
-          </w:p>
-        </w:tc>
-        <w:tc>
-          <w:tcPr>
-            <w:tcW w:w="1985" w:type="dxa"/>
-          </w:tcPr>
-          <w:p>
-            <w:pPr>
-              <w:pStyle w:val="ListParagraph"/>
-              <w:ind w:left="0"/>
-            </w:pPr>
-            <w:r>
-              <w:t>String</w:t>
-            </w:r>
-          </w:p>
-        </w:tc>
-        <w:tc>
-          <w:tcPr>
-            <w:tcW w:w="4201" w:type="dxa"/>
-          </w:tcPr>
-          <w:p>
-            <w:pPr>
-              <w:pStyle w:val="ListParagraph"/>
-              <w:ind w:left="0"/>
-            </w:pPr>
-          </w:p>
-        </w:tc>
-      </w:tr>
-      <w:tr>
-        <w:tc>
-          <w:tcPr>
-            <w:tcW w:w="2110" w:type="dxa"/>
-          </w:tcPr>
-          <w:p>
-            <w:pPr>
-              <w:pStyle w:val="ListParagraph"/>
-              <w:ind w:left="0"/>
-            </w:pPr>
-            <w:r>
-              <w:t>status</w:t>
-            </w:r>
-          </w:p>
-        </w:tc>
-        <w:tc>
-          <w:tcPr>
-            <w:tcW w:w="1985" w:type="dxa"/>
-          </w:tcPr>
-          <w:p>
-            <w:pPr>
-              <w:pStyle w:val="ListParagraph"/>
-              <w:ind w:left="0"/>
-            </w:pPr>
-            <w:proofErr w:type="spellStart"/>
-            <w:r>
-              <w:t>Enum</w:t>
-            </w:r>
-            <w:proofErr w:type="spellEnd"/>
-          </w:p>
-        </w:tc>
-        <w:tc>
-          <w:tcPr>
-            <w:tcW w:w="4201" w:type="dxa"/>
-          </w:tcPr>
-          <w:p>
-            <w:pPr>
-              <w:pStyle w:val="ListParagraph"/>
-              <w:ind w:left="0"/>
-            </w:pPr>
-            <w:r>
-              <w:t>COMPLETE, INCOMPLETE</w:t>
-            </w:r>
-          </w:p>
-        </w:tc>
-      </w:tr>
-      <w:tr>
-        <w:tc>
-          <w:tcPr>
-            <w:tcW w:w="2110" w:type="dxa"/>
-          </w:tcPr>
-          <w:p>
-            <w:pPr>
-              <w:pStyle w:val="ListParagraph"/>
-              <w:ind w:left="0"/>
-            </w:pPr>
-            <w:proofErr w:type="spellStart"/>
-            <w:r>
-              <w:t>performDate</w:t>
-            </w:r>
-            <w:proofErr w:type="spellEnd"/>
-          </w:p>
-        </w:tc>
-        <w:tc>
-          <w:tcPr>
-            <w:tcW w:w="1985" w:type="dxa"/>
-          </w:tcPr>
-          <w:p>
-            <w:pPr>
-              <w:pStyle w:val="ListParagraph"/>
-              <w:ind w:left="0"/>
-            </w:pPr>
-            <w:proofErr w:type="spellStart"/>
-            <w:r>
               <w:t>DateTime</w:t>
             </w:r>
-            <w:proofErr w:type="spellEnd"/>
-          </w:p>
-        </w:tc>
-        <w:tc>
-          <w:tcPr>
-            <w:tcW w:w="4201" w:type="dxa"/>
-          </w:tcPr>
-          <w:p>
-            <w:pPr>
-              <w:pStyle w:val="ListParagraph"/>
-              <w:ind w:left="0"/>
-            </w:pPr>
-            <w:r>
-              <w:t>Format: YYYY-MM-DDTHH:</w:t>
-            </w:r>
-            <w:proofErr w:type="gramStart"/>
-            <w:r>
-              <w:t>MM:SS</w:t>
-            </w:r>
-            <w:proofErr w:type="gramEnd"/>
-          </w:p>
-          <w:p>
-            <w:pPr>
-              <w:pStyle w:val="ListParagraph"/>
-              <w:ind w:left="0"/>
-            </w:pPr>
-            <w:r>
-              <w:t>E.g. “2022-10-28T14:30:00”</w:t>
-            </w:r>
-          </w:p>
-        </w:tc>
-      </w:tr>
-      <w:tr>
-        <w:tc>
-          <w:tcPr>
-            <w:tcW w:w="2110" w:type="dxa"/>
-          </w:tcPr>
-          <w:p>
-            <w:pPr>
-              <w:pStyle w:val="ListParagraph"/>
-              <w:ind w:left="0"/>
-            </w:pPr>
-            <w:proofErr w:type="spellStart"/>
-            <w:r>
-              <w:t>insertDate</w:t>
-            </w:r>
-            <w:proofErr w:type="spellEnd"/>
-          </w:p>
-        </w:tc>
-        <w:tc>
-          <w:tcPr>
-            <w:tcW w:w="1985" w:type="dxa"/>
-          </w:tcPr>
-          <w:p>
-            <w:pPr>
-              <w:pStyle w:val="ListParagraph"/>
-              <w:ind w:left="0"/>
-            </w:pPr>
-            <w:proofErr w:type="spellStart"/>
-            <w:r>
-              <w:t>DateTime</w:t>
-            </w:r>
-            <w:proofErr w:type="spellEnd"/>
           </w:p>
         </w:tc>
         <w:tc>
@@ -1071,21 +1042,7 @@
         <w:rPr>
           <w:b/>
         </w:rPr>
-        <w:t xml:space="preserve">List </w:t>
-      </w:r>
-      <w:proofErr w:type="spellStart"/>
-      <w:r>
-        <w:rPr>
-          <w:b/>
-        </w:rPr>
-        <w:t>Todo</w:t>
-      </w:r>
-      <w:proofErr w:type="spellEnd"/>
-      <w:r>
-        <w:rPr>
-          <w:b/>
-        </w:rPr>
-        <w:t xml:space="preserve"> Entries</w:t>
+        <w:t>List Todo Entries</w:t>
       </w:r>
     </w:p>
     <w:p>
@@ -1106,40 +1063,15 @@
         <w:pStyle w:val="ListParagraph"/>
       </w:pPr>
       <w:r>
-        <w:t>Path: /</w:t>
-      </w:r>
-      <w:proofErr w:type="spellStart"/>
-      <w:r>
-        <w:t>api</w:t>
-      </w:r>
-      <w:proofErr w:type="spellEnd"/>
-      <w:r>
-        <w:t>/</w:t>
-      </w:r>
-      <w:proofErr w:type="spellStart"/>
-      <w:r>
-        <w:t>todo</w:t>
-      </w:r>
-      <w:proofErr w:type="spellEnd"/>
-      <w:r>
-        <w:t>/add</w:t>
-      </w:r>
-    </w:p>
-    <w:p>
-      <w:pPr>
-        <w:pStyle w:val="ListParagraph"/>
-      </w:pPr>
-      <w:r>
-        <w:t xml:space="preserve">JSON </w:t>
-      </w:r>
-      <w:r>
-        <w:t xml:space="preserve">Request </w:t>
-      </w:r>
-      <w:r>
-        <w:t>Parameters:</w:t>
-      </w:r>
-      <w:r>
-        <w:t xml:space="preserve"> N/A</w:t>
+        <w:t>Path: /api/todo/add</w:t>
+      </w:r>
+    </w:p>
+    <w:p>
+      <w:pPr>
+        <w:pStyle w:val="ListParagraph"/>
+      </w:pPr>
+      <w:r>
+        <w:t>JSON Request Parameters: N/A</w:t>
       </w:r>
     </w:p>
     <w:p>
@@ -1188,23 +1120,7 @@
         <w:pStyle w:val="ListParagraph"/>
       </w:pPr>
       <w:r>
-        <w:t>Path: /</w:t>
-      </w:r>
-      <w:proofErr w:type="spellStart"/>
-      <w:r>
-        <w:t>api</w:t>
-      </w:r>
-      <w:proofErr w:type="spellEnd"/>
-      <w:r>
-        <w:t>/</w:t>
-      </w:r>
-      <w:proofErr w:type="spellStart"/>
-      <w:r>
-        <w:t>todo</w:t>
-      </w:r>
-      <w:proofErr w:type="spellEnd"/>
-      <w:r>
-        <w:t>/mark/complete/{id}</w:t>
+        <w:t>Path: /api/todo/mark/complete/{id}</w:t>
       </w:r>
     </w:p>
     <w:p>
@@ -1261,23 +1177,7 @@
         <w:pStyle w:val="ListParagraph"/>
       </w:pPr>
       <w:r>
-        <w:t>Path: /</w:t>
-      </w:r>
-      <w:proofErr w:type="spellStart"/>
-      <w:r>
-        <w:t>api</w:t>
-      </w:r>
-      <w:proofErr w:type="spellEnd"/>
-      <w:r>
-        <w:t>/</w:t>
-      </w:r>
-      <w:proofErr w:type="spellStart"/>
-      <w:r>
-        <w:t>todo</w:t>
-      </w:r>
-      <w:proofErr w:type="spellEnd"/>
-      <w:r>
-        <w:t>/del/{id}</w:t>
+        <w:t>Path: /api/todo/del/{id}</w:t>
       </w:r>
     </w:p>
     <w:p>

</xml_diff>